<commit_message>
Update TechTrendz Environment Variables.docx
</commit_message>
<xml_diff>
--- a/Docs/TechTrendz Environment Variables.docx
+++ b/Docs/TechTrendz Environment Variables.docx
@@ -13,6 +13,14 @@
         <w:t xml:space="preserve">: </w:t>
       </w:r>
     </w:p>
+    <w:p>
+      <w:pPr>
+        <w:pStyle w:val="Heading2"/>
+      </w:pPr>
+      <w:r>
+        <w:t>Dev</w:t>
+      </w:r>
+    </w:p>
     <w:tbl>
       <w:tblPr>
         <w:tblStyle w:val="PlainTable1"/>
@@ -137,18 +145,6 @@
             <w:r>
               <w:t>"</w:t>
             </w:r>
-            <w:r>
-              <w:t>/</w:t>
-            </w:r>
-            <w:r>
-              <w:t xml:space="preserve"> </w:t>
-            </w:r>
-            <w:r>
-              <w:t>techtrendz-api</w:t>
-            </w:r>
-            <w:r>
-              <w:t>-on-back4app</w:t>
-            </w:r>
           </w:p>
         </w:tc>
       </w:tr>
@@ -263,7 +259,748 @@
               <w:cnfStyle w:val="000000100000" w:firstRow="0" w:lastRow="0" w:firstColumn="0" w:lastColumn="0" w:oddVBand="0" w:evenVBand="0" w:oddHBand="1" w:evenHBand="0" w:firstRowFirstColumn="0" w:firstRowLastColumn="0" w:lastRowFirstColumn="0" w:lastRowLastColumn="0"/>
             </w:pPr>
             <w:r>
-              <w:t>dev/test/staging/prod</w:t>
+              <w:t>dev</w:t>
+            </w:r>
+          </w:p>
+        </w:tc>
+      </w:tr>
+    </w:tbl>
+    <w:p>
+      <w:pPr>
+        <w:pStyle w:val="Heading2"/>
+      </w:pPr>
+    </w:p>
+    <w:p>
+      <w:pPr>
+        <w:pStyle w:val="Heading2"/>
+      </w:pPr>
+      <w:r>
+        <w:t>Test</w:t>
+      </w:r>
+    </w:p>
+    <w:tbl>
+      <w:tblPr>
+        <w:tblStyle w:val="PlainTable1"/>
+        <w:tblW w:w="0" w:type="auto"/>
+        <w:tblLook w:val="04A0" w:firstRow="1" w:lastRow="0" w:firstColumn="1" w:lastColumn="0" w:noHBand="0" w:noVBand="1"/>
+      </w:tblPr>
+      <w:tblGrid>
+        <w:gridCol w:w="4508"/>
+        <w:gridCol w:w="4508"/>
+      </w:tblGrid>
+      <w:tr>
+        <w:trPr>
+          <w:cnfStyle w:val="100000000000" w:firstRow="1" w:lastRow="0" w:firstColumn="0" w:lastColumn="0" w:oddVBand="0" w:evenVBand="0" w:oddHBand="0" w:evenHBand="0" w:firstRowFirstColumn="0" w:firstRowLastColumn="0" w:lastRowFirstColumn="0" w:lastRowLastColumn="0"/>
+        </w:trPr>
+        <w:tc>
+          <w:tcPr>
+            <w:cnfStyle w:val="001000000000" w:firstRow="0" w:lastRow="0" w:firstColumn="1" w:lastColumn="0" w:oddVBand="0" w:evenVBand="0" w:oddHBand="0" w:evenHBand="0" w:firstRowFirstColumn="0" w:firstRowLastColumn="0" w:lastRowFirstColumn="0" w:lastRowLastColumn="0"/>
+            <w:tcW w:w="4508" w:type="dxa"/>
+          </w:tcPr>
+          <w:p>
+            <w:r>
+              <w:t>Variable</w:t>
+            </w:r>
+          </w:p>
+        </w:tc>
+        <w:tc>
+          <w:tcPr>
+            <w:tcW w:w="4508" w:type="dxa"/>
+          </w:tcPr>
+          <w:p>
+            <w:pPr>
+              <w:cnfStyle w:val="100000000000" w:firstRow="1" w:lastRow="0" w:firstColumn="0" w:lastColumn="0" w:oddVBand="0" w:evenVBand="0" w:oddHBand="0" w:evenHBand="0" w:firstRowFirstColumn="0" w:firstRowLastColumn="0" w:lastRowFirstColumn="0" w:lastRowLastColumn="0"/>
+            </w:pPr>
+            <w:r>
+              <w:t>Value</w:t>
+            </w:r>
+          </w:p>
+        </w:tc>
+      </w:tr>
+      <w:tr>
+        <w:trPr>
+          <w:cnfStyle w:val="000000100000" w:firstRow="0" w:lastRow="0" w:firstColumn="0" w:lastColumn="0" w:oddVBand="0" w:evenVBand="0" w:oddHBand="1" w:evenHBand="0" w:firstRowFirstColumn="0" w:firstRowLastColumn="0" w:lastRowFirstColumn="0" w:lastRowLastColumn="0"/>
+        </w:trPr>
+        <w:tc>
+          <w:tcPr>
+            <w:cnfStyle w:val="001000000000" w:firstRow="0" w:lastRow="0" w:firstColumn="1" w:lastColumn="0" w:oddVBand="0" w:evenVBand="0" w:oddHBand="0" w:evenHBand="0" w:firstRowFirstColumn="0" w:firstRowLastColumn="0" w:lastRowFirstColumn="0" w:lastRowLastColumn="0"/>
+            <w:tcW w:w="4508" w:type="dxa"/>
+          </w:tcPr>
+          <w:p>
+            <w:pPr>
+              <w:rPr>
+                <w:b w:val="0"/>
+                <w:bCs w:val="0"/>
+              </w:rPr>
+            </w:pPr>
+            <w:r>
+              <w:rPr>
+                <w:b w:val="0"/>
+                <w:bCs w:val="0"/>
+              </w:rPr>
+              <w:t>PORT</w:t>
+            </w:r>
+          </w:p>
+        </w:tc>
+        <w:tc>
+          <w:tcPr>
+            <w:tcW w:w="4508" w:type="dxa"/>
+          </w:tcPr>
+          <w:p>
+            <w:pPr>
+              <w:cnfStyle w:val="000000100000" w:firstRow="0" w:lastRow="0" w:firstColumn="0" w:lastColumn="0" w:oddVBand="0" w:evenVBand="0" w:oddHBand="1" w:evenHBand="0" w:firstRowFirstColumn="0" w:firstRowLastColumn="0" w:lastRowFirstColumn="0" w:lastRowLastColumn="0"/>
+            </w:pPr>
+            <w:r>
+              <w:t>3006</w:t>
+            </w:r>
+          </w:p>
+        </w:tc>
+      </w:tr>
+      <w:tr>
+        <w:tc>
+          <w:tcPr>
+            <w:cnfStyle w:val="001000000000" w:firstRow="0" w:lastRow="0" w:firstColumn="1" w:lastColumn="0" w:oddVBand="0" w:evenVBand="0" w:oddHBand="0" w:evenHBand="0" w:firstRowFirstColumn="0" w:firstRowLastColumn="0" w:lastRowFirstColumn="0" w:lastRowLastColumn="0"/>
+            <w:tcW w:w="4508" w:type="dxa"/>
+          </w:tcPr>
+          <w:p>
+            <w:pPr>
+              <w:rPr>
+                <w:b w:val="0"/>
+                <w:bCs w:val="0"/>
+              </w:rPr>
+            </w:pPr>
+            <w:r>
+              <w:rPr>
+                <w:b w:val="0"/>
+                <w:bCs w:val="0"/>
+              </w:rPr>
+              <w:t>SECRET</w:t>
+            </w:r>
+          </w:p>
+        </w:tc>
+        <w:tc>
+          <w:tcPr>
+            <w:tcW w:w="4508" w:type="dxa"/>
+          </w:tcPr>
+          <w:p>
+            <w:pPr>
+              <w:cnfStyle w:val="000000000000" w:firstRow="0" w:lastRow="0" w:firstColumn="0" w:lastColumn="0" w:oddVBand="0" w:evenVBand="0" w:oddHBand="0" w:evenHBand="0" w:firstRowFirstColumn="0" w:firstRowLastColumn="0" w:lastRowFirstColumn="0" w:lastRowLastColumn="0"/>
+            </w:pPr>
+            <w:r>
+              <w:t>techtrendz-api</w:t>
+            </w:r>
+            <w:r>
+              <w:t>-on-back4app</w:t>
+            </w:r>
+          </w:p>
+        </w:tc>
+      </w:tr>
+      <w:tr>
+        <w:trPr>
+          <w:cnfStyle w:val="000000100000" w:firstRow="0" w:lastRow="0" w:firstColumn="0" w:lastColumn="0" w:oddVBand="0" w:evenVBand="0" w:oddHBand="1" w:evenHBand="0" w:firstRowFirstColumn="0" w:firstRowLastColumn="0" w:lastRowFirstColumn="0" w:lastRowLastColumn="0"/>
+        </w:trPr>
+        <w:tc>
+          <w:tcPr>
+            <w:cnfStyle w:val="001000000000" w:firstRow="0" w:lastRow="0" w:firstColumn="1" w:lastColumn="0" w:oddVBand="0" w:evenVBand="0" w:oddHBand="0" w:evenHBand="0" w:firstRowFirstColumn="0" w:firstRowLastColumn="0" w:lastRowFirstColumn="0" w:lastRowLastColumn="0"/>
+            <w:tcW w:w="4508" w:type="dxa"/>
+          </w:tcPr>
+          <w:p>
+            <w:pPr>
+              <w:rPr>
+                <w:b w:val="0"/>
+                <w:bCs w:val="0"/>
+              </w:rPr>
+            </w:pPr>
+            <w:r>
+              <w:rPr>
+                <w:b w:val="0"/>
+                <w:bCs w:val="0"/>
+              </w:rPr>
+              <w:t>DB_USERNAME</w:t>
+            </w:r>
+          </w:p>
+        </w:tc>
+        <w:tc>
+          <w:tcPr>
+            <w:tcW w:w="4508" w:type="dxa"/>
+          </w:tcPr>
+          <w:p>
+            <w:pPr>
+              <w:cnfStyle w:val="000000100000" w:firstRow="0" w:lastRow="0" w:firstColumn="0" w:lastColumn="0" w:oddVBand="0" w:evenVBand="0" w:oddHBand="1" w:evenHBand="0" w:firstRowFirstColumn="0" w:firstRowLastColumn="0" w:lastRowFirstColumn="0" w:lastRowLastColumn="0"/>
+            </w:pPr>
+            <w:proofErr w:type="spellStart"/>
+            <w:r>
+              <w:t>sa</w:t>
+            </w:r>
+            <w:proofErr w:type="spellEnd"/>
+          </w:p>
+        </w:tc>
+      </w:tr>
+      <w:tr>
+        <w:tc>
+          <w:tcPr>
+            <w:cnfStyle w:val="001000000000" w:firstRow="0" w:lastRow="0" w:firstColumn="1" w:lastColumn="0" w:oddVBand="0" w:evenVBand="0" w:oddHBand="0" w:evenHBand="0" w:firstRowFirstColumn="0" w:firstRowLastColumn="0" w:lastRowFirstColumn="0" w:lastRowLastColumn="0"/>
+            <w:tcW w:w="4508" w:type="dxa"/>
+          </w:tcPr>
+          <w:p>
+            <w:pPr>
+              <w:rPr>
+                <w:b w:val="0"/>
+                <w:bCs w:val="0"/>
+              </w:rPr>
+            </w:pPr>
+            <w:r>
+              <w:rPr>
+                <w:b w:val="0"/>
+                <w:bCs w:val="0"/>
+              </w:rPr>
+              <w:t>DB_PASSWORD</w:t>
+            </w:r>
+          </w:p>
+        </w:tc>
+        <w:tc>
+          <w:tcPr>
+            <w:tcW w:w="4508" w:type="dxa"/>
+          </w:tcPr>
+          <w:p>
+            <w:pPr>
+              <w:cnfStyle w:val="000000000000" w:firstRow="0" w:lastRow="0" w:firstColumn="0" w:lastColumn="0" w:oddVBand="0" w:evenVBand="0" w:oddHBand="0" w:evenHBand="0" w:firstRowFirstColumn="0" w:firstRowLastColumn="0" w:lastRowFirstColumn="0" w:lastRowLastColumn="0"/>
+            </w:pPr>
+            <w:r>
+              <w:t>secure-Deploy</w:t>
+            </w:r>
+          </w:p>
+        </w:tc>
+      </w:tr>
+      <w:tr>
+        <w:trPr>
+          <w:cnfStyle w:val="000000100000" w:firstRow="0" w:lastRow="0" w:firstColumn="0" w:lastColumn="0" w:oddVBand="0" w:evenVBand="0" w:oddHBand="1" w:evenHBand="0" w:firstRowFirstColumn="0" w:firstRowLastColumn="0" w:lastRowFirstColumn="0" w:lastRowLastColumn="0"/>
+        </w:trPr>
+        <w:tc>
+          <w:tcPr>
+            <w:cnfStyle w:val="001000000000" w:firstRow="0" w:lastRow="0" w:firstColumn="1" w:lastColumn="0" w:oddVBand="0" w:evenVBand="0" w:oddHBand="0" w:evenHBand="0" w:firstRowFirstColumn="0" w:firstRowLastColumn="0" w:lastRowFirstColumn="0" w:lastRowLastColumn="0"/>
+            <w:tcW w:w="4508" w:type="dxa"/>
+          </w:tcPr>
+          <w:p>
+            <w:pPr>
+              <w:rPr>
+                <w:b w:val="0"/>
+                <w:bCs w:val="0"/>
+              </w:rPr>
+            </w:pPr>
+            <w:r>
+              <w:rPr>
+                <w:b w:val="0"/>
+                <w:bCs w:val="0"/>
+              </w:rPr>
+              <w:t>SPRING_PROFILES_ACTIVE</w:t>
+            </w:r>
+          </w:p>
+        </w:tc>
+        <w:tc>
+          <w:tcPr>
+            <w:tcW w:w="4508" w:type="dxa"/>
+          </w:tcPr>
+          <w:p>
+            <w:pPr>
+              <w:cnfStyle w:val="000000100000" w:firstRow="0" w:lastRow="0" w:firstColumn="0" w:lastColumn="0" w:oddVBand="0" w:evenVBand="0" w:oddHBand="1" w:evenHBand="0" w:firstRowFirstColumn="0" w:firstRowLastColumn="0" w:lastRowFirstColumn="0" w:lastRowLastColumn="0"/>
+            </w:pPr>
+            <w:r>
+              <w:t>test</w:t>
+            </w:r>
+          </w:p>
+        </w:tc>
+      </w:tr>
+    </w:tbl>
+    <w:p>
+      <w:pPr>
+        <w:pStyle w:val="Heading2"/>
+      </w:pPr>
+    </w:p>
+    <w:p>
+      <w:pPr>
+        <w:pStyle w:val="Heading2"/>
+      </w:pPr>
+      <w:r>
+        <w:t>Staging</w:t>
+      </w:r>
+    </w:p>
+    <w:tbl>
+      <w:tblPr>
+        <w:tblStyle w:val="PlainTable1"/>
+        <w:tblW w:w="0" w:type="auto"/>
+        <w:tblLook w:val="04A0" w:firstRow="1" w:lastRow="0" w:firstColumn="1" w:lastColumn="0" w:noHBand="0" w:noVBand="1"/>
+      </w:tblPr>
+      <w:tblGrid>
+        <w:gridCol w:w="4508"/>
+        <w:gridCol w:w="4508"/>
+      </w:tblGrid>
+      <w:tr>
+        <w:trPr>
+          <w:cnfStyle w:val="100000000000" w:firstRow="1" w:lastRow="0" w:firstColumn="0" w:lastColumn="0" w:oddVBand="0" w:evenVBand="0" w:oddHBand="0" w:evenHBand="0" w:firstRowFirstColumn="0" w:firstRowLastColumn="0" w:lastRowFirstColumn="0" w:lastRowLastColumn="0"/>
+        </w:trPr>
+        <w:tc>
+          <w:tcPr>
+            <w:cnfStyle w:val="001000000000" w:firstRow="0" w:lastRow="0" w:firstColumn="1" w:lastColumn="0" w:oddVBand="0" w:evenVBand="0" w:oddHBand="0" w:evenHBand="0" w:firstRowFirstColumn="0" w:firstRowLastColumn="0" w:lastRowFirstColumn="0" w:lastRowLastColumn="0"/>
+            <w:tcW w:w="4508" w:type="dxa"/>
+          </w:tcPr>
+          <w:p>
+            <w:r>
+              <w:t>Variable</w:t>
+            </w:r>
+          </w:p>
+        </w:tc>
+        <w:tc>
+          <w:tcPr>
+            <w:tcW w:w="4508" w:type="dxa"/>
+          </w:tcPr>
+          <w:p>
+            <w:pPr>
+              <w:cnfStyle w:val="100000000000" w:firstRow="1" w:lastRow="0" w:firstColumn="0" w:lastColumn="0" w:oddVBand="0" w:evenVBand="0" w:oddHBand="0" w:evenHBand="0" w:firstRowFirstColumn="0" w:firstRowLastColumn="0" w:lastRowFirstColumn="0" w:lastRowLastColumn="0"/>
+            </w:pPr>
+            <w:r>
+              <w:t>Value</w:t>
+            </w:r>
+          </w:p>
+        </w:tc>
+      </w:tr>
+      <w:tr>
+        <w:trPr>
+          <w:cnfStyle w:val="000000100000" w:firstRow="0" w:lastRow="0" w:firstColumn="0" w:lastColumn="0" w:oddVBand="0" w:evenVBand="0" w:oddHBand="1" w:evenHBand="0" w:firstRowFirstColumn="0" w:firstRowLastColumn="0" w:lastRowFirstColumn="0" w:lastRowLastColumn="0"/>
+        </w:trPr>
+        <w:tc>
+          <w:tcPr>
+            <w:cnfStyle w:val="001000000000" w:firstRow="0" w:lastRow="0" w:firstColumn="1" w:lastColumn="0" w:oddVBand="0" w:evenVBand="0" w:oddHBand="0" w:evenHBand="0" w:firstRowFirstColumn="0" w:firstRowLastColumn="0" w:lastRowFirstColumn="0" w:lastRowLastColumn="0"/>
+            <w:tcW w:w="4508" w:type="dxa"/>
+          </w:tcPr>
+          <w:p>
+            <w:pPr>
+              <w:rPr>
+                <w:b w:val="0"/>
+                <w:bCs w:val="0"/>
+              </w:rPr>
+            </w:pPr>
+            <w:r>
+              <w:rPr>
+                <w:b w:val="0"/>
+                <w:bCs w:val="0"/>
+              </w:rPr>
+              <w:t>PORT</w:t>
+            </w:r>
+          </w:p>
+        </w:tc>
+        <w:tc>
+          <w:tcPr>
+            <w:tcW w:w="4508" w:type="dxa"/>
+          </w:tcPr>
+          <w:p>
+            <w:pPr>
+              <w:cnfStyle w:val="000000100000" w:firstRow="0" w:lastRow="0" w:firstColumn="0" w:lastColumn="0" w:oddVBand="0" w:evenVBand="0" w:oddHBand="1" w:evenHBand="0" w:firstRowFirstColumn="0" w:firstRowLastColumn="0" w:lastRowFirstColumn="0" w:lastRowLastColumn="0"/>
+            </w:pPr>
+            <w:r>
+              <w:t>3006</w:t>
+            </w:r>
+          </w:p>
+        </w:tc>
+      </w:tr>
+      <w:tr>
+        <w:tc>
+          <w:tcPr>
+            <w:cnfStyle w:val="001000000000" w:firstRow="0" w:lastRow="0" w:firstColumn="1" w:lastColumn="0" w:oddVBand="0" w:evenVBand="0" w:oddHBand="0" w:evenHBand="0" w:firstRowFirstColumn="0" w:firstRowLastColumn="0" w:lastRowFirstColumn="0" w:lastRowLastColumn="0"/>
+            <w:tcW w:w="4508" w:type="dxa"/>
+          </w:tcPr>
+          <w:p>
+            <w:pPr>
+              <w:rPr>
+                <w:b w:val="0"/>
+                <w:bCs w:val="0"/>
+              </w:rPr>
+            </w:pPr>
+            <w:r>
+              <w:rPr>
+                <w:b w:val="0"/>
+                <w:bCs w:val="0"/>
+              </w:rPr>
+              <w:t>SECRET</w:t>
+            </w:r>
+          </w:p>
+        </w:tc>
+        <w:tc>
+          <w:tcPr>
+            <w:tcW w:w="4508" w:type="dxa"/>
+          </w:tcPr>
+          <w:p>
+            <w:pPr>
+              <w:cnfStyle w:val="000000000000" w:firstRow="0" w:lastRow="0" w:firstColumn="0" w:lastColumn="0" w:oddVBand="0" w:evenVBand="0" w:oddHBand="0" w:evenHBand="0" w:firstRowFirstColumn="0" w:firstRowLastColumn="0" w:lastRowFirstColumn="0" w:lastRowLastColumn="0"/>
+            </w:pPr>
+            <w:r>
+              <w:t>techtrendz-api</w:t>
+            </w:r>
+            <w:r>
+              <w:t>-on-back4app</w:t>
+            </w:r>
+          </w:p>
+        </w:tc>
+      </w:tr>
+      <w:tr>
+        <w:trPr>
+          <w:cnfStyle w:val="000000100000" w:firstRow="0" w:lastRow="0" w:firstColumn="0" w:lastColumn="0" w:oddVBand="0" w:evenVBand="0" w:oddHBand="1" w:evenHBand="0" w:firstRowFirstColumn="0" w:firstRowLastColumn="0" w:lastRowFirstColumn="0" w:lastRowLastColumn="0"/>
+        </w:trPr>
+        <w:tc>
+          <w:tcPr>
+            <w:cnfStyle w:val="001000000000" w:firstRow="0" w:lastRow="0" w:firstColumn="1" w:lastColumn="0" w:oddVBand="0" w:evenVBand="0" w:oddHBand="0" w:evenHBand="0" w:firstRowFirstColumn="0" w:firstRowLastColumn="0" w:lastRowFirstColumn="0" w:lastRowLastColumn="0"/>
+            <w:tcW w:w="4508" w:type="dxa"/>
+          </w:tcPr>
+          <w:p>
+            <w:pPr>
+              <w:rPr>
+                <w:b w:val="0"/>
+                <w:bCs w:val="0"/>
+              </w:rPr>
+            </w:pPr>
+            <w:r>
+              <w:rPr>
+                <w:b w:val="0"/>
+                <w:bCs w:val="0"/>
+              </w:rPr>
+              <w:t>DB_USERNAME</w:t>
+            </w:r>
+          </w:p>
+        </w:tc>
+        <w:tc>
+          <w:tcPr>
+            <w:tcW w:w="4508" w:type="dxa"/>
+          </w:tcPr>
+          <w:p>
+            <w:pPr>
+              <w:cnfStyle w:val="000000100000" w:firstRow="0" w:lastRow="0" w:firstColumn="0" w:lastColumn="0" w:oddVBand="0" w:evenVBand="0" w:oddHBand="1" w:evenHBand="0" w:firstRowFirstColumn="0" w:firstRowLastColumn="0" w:lastRowFirstColumn="0" w:lastRowLastColumn="0"/>
+            </w:pPr>
+            <w:proofErr w:type="spellStart"/>
+            <w:r>
+              <w:t>sa</w:t>
+            </w:r>
+            <w:proofErr w:type="spellEnd"/>
+          </w:p>
+        </w:tc>
+      </w:tr>
+      <w:tr>
+        <w:tc>
+          <w:tcPr>
+            <w:cnfStyle w:val="001000000000" w:firstRow="0" w:lastRow="0" w:firstColumn="1" w:lastColumn="0" w:oddVBand="0" w:evenVBand="0" w:oddHBand="0" w:evenHBand="0" w:firstRowFirstColumn="0" w:firstRowLastColumn="0" w:lastRowFirstColumn="0" w:lastRowLastColumn="0"/>
+            <w:tcW w:w="4508" w:type="dxa"/>
+          </w:tcPr>
+          <w:p>
+            <w:pPr>
+              <w:rPr>
+                <w:b w:val="0"/>
+                <w:bCs w:val="0"/>
+              </w:rPr>
+            </w:pPr>
+            <w:r>
+              <w:rPr>
+                <w:b w:val="0"/>
+                <w:bCs w:val="0"/>
+              </w:rPr>
+              <w:t>DB_PASSWORD</w:t>
+            </w:r>
+          </w:p>
+        </w:tc>
+        <w:tc>
+          <w:tcPr>
+            <w:tcW w:w="4508" w:type="dxa"/>
+          </w:tcPr>
+          <w:p>
+            <w:pPr>
+              <w:cnfStyle w:val="000000000000" w:firstRow="0" w:lastRow="0" w:firstColumn="0" w:lastColumn="0" w:oddVBand="0" w:evenVBand="0" w:oddHBand="0" w:evenHBand="0" w:firstRowFirstColumn="0" w:firstRowLastColumn="0" w:lastRowFirstColumn="0" w:lastRowLastColumn="0"/>
+            </w:pPr>
+            <w:r>
+              <w:t>secure-Deploy</w:t>
+            </w:r>
+          </w:p>
+        </w:tc>
+      </w:tr>
+      <w:tr>
+        <w:trPr>
+          <w:cnfStyle w:val="000000100000" w:firstRow="0" w:lastRow="0" w:firstColumn="0" w:lastColumn="0" w:oddVBand="0" w:evenVBand="0" w:oddHBand="1" w:evenHBand="0" w:firstRowFirstColumn="0" w:firstRowLastColumn="0" w:lastRowFirstColumn="0" w:lastRowLastColumn="0"/>
+        </w:trPr>
+        <w:tc>
+          <w:tcPr>
+            <w:cnfStyle w:val="001000000000" w:firstRow="0" w:lastRow="0" w:firstColumn="1" w:lastColumn="0" w:oddVBand="0" w:evenVBand="0" w:oddHBand="0" w:evenHBand="0" w:firstRowFirstColumn="0" w:firstRowLastColumn="0" w:lastRowFirstColumn="0" w:lastRowLastColumn="0"/>
+            <w:tcW w:w="4508" w:type="dxa"/>
+          </w:tcPr>
+          <w:p>
+            <w:pPr>
+              <w:rPr>
+                <w:b w:val="0"/>
+                <w:bCs w:val="0"/>
+              </w:rPr>
+            </w:pPr>
+            <w:r>
+              <w:rPr>
+                <w:b w:val="0"/>
+                <w:bCs w:val="0"/>
+              </w:rPr>
+              <w:t>SPRING_PROFILES_ACTIVE</w:t>
+            </w:r>
+          </w:p>
+        </w:tc>
+        <w:tc>
+          <w:tcPr>
+            <w:tcW w:w="4508" w:type="dxa"/>
+          </w:tcPr>
+          <w:p>
+            <w:pPr>
+              <w:cnfStyle w:val="000000100000" w:firstRow="0" w:lastRow="0" w:firstColumn="0" w:lastColumn="0" w:oddVBand="0" w:evenVBand="0" w:oddHBand="1" w:evenHBand="0" w:firstRowFirstColumn="0" w:firstRowLastColumn="0" w:lastRowFirstColumn="0" w:lastRowLastColumn="0"/>
+            </w:pPr>
+            <w:r>
+              <w:t>staging</w:t>
+            </w:r>
+          </w:p>
+        </w:tc>
+      </w:tr>
+    </w:tbl>
+    <w:p>
+      <w:pPr>
+        <w:pStyle w:val="Heading2"/>
+      </w:pPr>
+    </w:p>
+    <w:p>
+      <w:pPr>
+        <w:pStyle w:val="Heading2"/>
+      </w:pPr>
+      <w:r>
+        <w:t>Prod</w:t>
+      </w:r>
+    </w:p>
+    <w:tbl>
+      <w:tblPr>
+        <w:tblStyle w:val="PlainTable1"/>
+        <w:tblW w:w="0" w:type="auto"/>
+        <w:tblLook w:val="04A0" w:firstRow="1" w:lastRow="0" w:firstColumn="1" w:lastColumn="0" w:noHBand="0" w:noVBand="1"/>
+      </w:tblPr>
+      <w:tblGrid>
+        <w:gridCol w:w="4508"/>
+        <w:gridCol w:w="4508"/>
+      </w:tblGrid>
+      <w:tr>
+        <w:trPr>
+          <w:cnfStyle w:val="100000000000" w:firstRow="1" w:lastRow="0" w:firstColumn="0" w:lastColumn="0" w:oddVBand="0" w:evenVBand="0" w:oddHBand="0" w:evenHBand="0" w:firstRowFirstColumn="0" w:firstRowLastColumn="0" w:lastRowFirstColumn="0" w:lastRowLastColumn="0"/>
+        </w:trPr>
+        <w:tc>
+          <w:tcPr>
+            <w:cnfStyle w:val="001000000000" w:firstRow="0" w:lastRow="0" w:firstColumn="1" w:lastColumn="0" w:oddVBand="0" w:evenVBand="0" w:oddHBand="0" w:evenHBand="0" w:firstRowFirstColumn="0" w:firstRowLastColumn="0" w:lastRowFirstColumn="0" w:lastRowLastColumn="0"/>
+            <w:tcW w:w="4508" w:type="dxa"/>
+          </w:tcPr>
+          <w:p>
+            <w:r>
+              <w:t>Variable</w:t>
+            </w:r>
+          </w:p>
+        </w:tc>
+        <w:tc>
+          <w:tcPr>
+            <w:tcW w:w="4508" w:type="dxa"/>
+          </w:tcPr>
+          <w:p>
+            <w:pPr>
+              <w:cnfStyle w:val="100000000000" w:firstRow="1" w:lastRow="0" w:firstColumn="0" w:lastColumn="0" w:oddVBand="0" w:evenVBand="0" w:oddHBand="0" w:evenHBand="0" w:firstRowFirstColumn="0" w:firstRowLastColumn="0" w:lastRowFirstColumn="0" w:lastRowLastColumn="0"/>
+            </w:pPr>
+            <w:r>
+              <w:t>Value</w:t>
+            </w:r>
+          </w:p>
+        </w:tc>
+      </w:tr>
+      <w:tr>
+        <w:trPr>
+          <w:cnfStyle w:val="000000100000" w:firstRow="0" w:lastRow="0" w:firstColumn="0" w:lastColumn="0" w:oddVBand="0" w:evenVBand="0" w:oddHBand="1" w:evenHBand="0" w:firstRowFirstColumn="0" w:firstRowLastColumn="0" w:lastRowFirstColumn="0" w:lastRowLastColumn="0"/>
+        </w:trPr>
+        <w:tc>
+          <w:tcPr>
+            <w:cnfStyle w:val="001000000000" w:firstRow="0" w:lastRow="0" w:firstColumn="1" w:lastColumn="0" w:oddVBand="0" w:evenVBand="0" w:oddHBand="0" w:evenHBand="0" w:firstRowFirstColumn="0" w:firstRowLastColumn="0" w:lastRowFirstColumn="0" w:lastRowLastColumn="0"/>
+            <w:tcW w:w="4508" w:type="dxa"/>
+          </w:tcPr>
+          <w:p>
+            <w:pPr>
+              <w:rPr>
+                <w:b w:val="0"/>
+                <w:bCs w:val="0"/>
+              </w:rPr>
+            </w:pPr>
+            <w:r>
+              <w:rPr>
+                <w:b w:val="0"/>
+                <w:bCs w:val="0"/>
+              </w:rPr>
+              <w:t>PORT</w:t>
+            </w:r>
+          </w:p>
+        </w:tc>
+        <w:tc>
+          <w:tcPr>
+            <w:tcW w:w="4508" w:type="dxa"/>
+          </w:tcPr>
+          <w:p>
+            <w:pPr>
+              <w:cnfStyle w:val="000000100000" w:firstRow="0" w:lastRow="0" w:firstColumn="0" w:lastColumn="0" w:oddVBand="0" w:evenVBand="0" w:oddHBand="1" w:evenHBand="0" w:firstRowFirstColumn="0" w:firstRowLastColumn="0" w:lastRowFirstColumn="0" w:lastRowLastColumn="0"/>
+            </w:pPr>
+            <w:r>
+              <w:t>3006</w:t>
+            </w:r>
+          </w:p>
+        </w:tc>
+      </w:tr>
+      <w:tr>
+        <w:tc>
+          <w:tcPr>
+            <w:cnfStyle w:val="001000000000" w:firstRow="0" w:lastRow="0" w:firstColumn="1" w:lastColumn="0" w:oddVBand="0" w:evenVBand="0" w:oddHBand="0" w:evenHBand="0" w:firstRowFirstColumn="0" w:firstRowLastColumn="0" w:lastRowFirstColumn="0" w:lastRowLastColumn="0"/>
+            <w:tcW w:w="4508" w:type="dxa"/>
+          </w:tcPr>
+          <w:p>
+            <w:pPr>
+              <w:rPr>
+                <w:b w:val="0"/>
+                <w:bCs w:val="0"/>
+              </w:rPr>
+            </w:pPr>
+            <w:r>
+              <w:rPr>
+                <w:b w:val="0"/>
+                <w:bCs w:val="0"/>
+              </w:rPr>
+              <w:t>SECRET</w:t>
+            </w:r>
+          </w:p>
+        </w:tc>
+        <w:tc>
+          <w:tcPr>
+            <w:tcW w:w="4508" w:type="dxa"/>
+          </w:tcPr>
+          <w:p>
+            <w:pPr>
+              <w:cnfStyle w:val="000000000000" w:firstRow="0" w:lastRow="0" w:firstColumn="0" w:lastColumn="0" w:oddVBand="0" w:evenVBand="0" w:oddHBand="0" w:evenHBand="0" w:firstRowFirstColumn="0" w:firstRowLastColumn="0" w:lastRowFirstColumn="0" w:lastRowLastColumn="0"/>
+            </w:pPr>
+            <w:r>
+              <w:t>techtrendz-api</w:t>
+            </w:r>
+            <w:r>
+              <w:t>-on-back4app</w:t>
+            </w:r>
+          </w:p>
+        </w:tc>
+      </w:tr>
+      <w:tr>
+        <w:trPr>
+          <w:cnfStyle w:val="000000100000" w:firstRow="0" w:lastRow="0" w:firstColumn="0" w:lastColumn="0" w:oddVBand="0" w:evenVBand="0" w:oddHBand="1" w:evenHBand="0" w:firstRowFirstColumn="0" w:firstRowLastColumn="0" w:lastRowFirstColumn="0" w:lastRowLastColumn="0"/>
+        </w:trPr>
+        <w:tc>
+          <w:tcPr>
+            <w:cnfStyle w:val="001000000000" w:firstRow="0" w:lastRow="0" w:firstColumn="1" w:lastColumn="0" w:oddVBand="0" w:evenVBand="0" w:oddHBand="0" w:evenHBand="0" w:firstRowFirstColumn="0" w:firstRowLastColumn="0" w:lastRowFirstColumn="0" w:lastRowLastColumn="0"/>
+            <w:tcW w:w="4508" w:type="dxa"/>
+          </w:tcPr>
+          <w:p>
+            <w:pPr>
+              <w:rPr>
+                <w:b w:val="0"/>
+                <w:bCs w:val="0"/>
+              </w:rPr>
+            </w:pPr>
+            <w:r>
+              <w:rPr>
+                <w:b w:val="0"/>
+                <w:bCs w:val="0"/>
+              </w:rPr>
+              <w:t>DB_USERNAME</w:t>
+            </w:r>
+          </w:p>
+        </w:tc>
+        <w:tc>
+          <w:tcPr>
+            <w:tcW w:w="4508" w:type="dxa"/>
+          </w:tcPr>
+          <w:p>
+            <w:pPr>
+              <w:cnfStyle w:val="000000100000" w:firstRow="0" w:lastRow="0" w:firstColumn="0" w:lastColumn="0" w:oddVBand="0" w:evenVBand="0" w:oddHBand="1" w:evenHBand="0" w:firstRowFirstColumn="0" w:firstRowLastColumn="0" w:lastRowFirstColumn="0" w:lastRowLastColumn="0"/>
+            </w:pPr>
+            <w:proofErr w:type="spellStart"/>
+            <w:r>
+              <w:t>sa</w:t>
+            </w:r>
+            <w:proofErr w:type="spellEnd"/>
+          </w:p>
+        </w:tc>
+      </w:tr>
+      <w:tr>
+        <w:tc>
+          <w:tcPr>
+            <w:cnfStyle w:val="001000000000" w:firstRow="0" w:lastRow="0" w:firstColumn="1" w:lastColumn="0" w:oddVBand="0" w:evenVBand="0" w:oddHBand="0" w:evenHBand="0" w:firstRowFirstColumn="0" w:firstRowLastColumn="0" w:lastRowFirstColumn="0" w:lastRowLastColumn="0"/>
+            <w:tcW w:w="4508" w:type="dxa"/>
+          </w:tcPr>
+          <w:p>
+            <w:pPr>
+              <w:rPr>
+                <w:b w:val="0"/>
+                <w:bCs w:val="0"/>
+              </w:rPr>
+            </w:pPr>
+            <w:r>
+              <w:rPr>
+                <w:b w:val="0"/>
+                <w:bCs w:val="0"/>
+              </w:rPr>
+              <w:t>DB_PASSWORD</w:t>
+            </w:r>
+          </w:p>
+        </w:tc>
+        <w:tc>
+          <w:tcPr>
+            <w:tcW w:w="4508" w:type="dxa"/>
+          </w:tcPr>
+          <w:p>
+            <w:pPr>
+              <w:cnfStyle w:val="000000000000" w:firstRow="0" w:lastRow="0" w:firstColumn="0" w:lastColumn="0" w:oddVBand="0" w:evenVBand="0" w:oddHBand="0" w:evenHBand="0" w:firstRowFirstColumn="0" w:firstRowLastColumn="0" w:lastRowFirstColumn="0" w:lastRowLastColumn="0"/>
+            </w:pPr>
+            <w:r>
+              <w:t>secure-Deploy</w:t>
+            </w:r>
+          </w:p>
+        </w:tc>
+      </w:tr>
+      <w:tr>
+        <w:trPr>
+          <w:cnfStyle w:val="000000100000" w:firstRow="0" w:lastRow="0" w:firstColumn="0" w:lastColumn="0" w:oddVBand="0" w:evenVBand="0" w:oddHBand="1" w:evenHBand="0" w:firstRowFirstColumn="0" w:firstRowLastColumn="0" w:lastRowFirstColumn="0" w:lastRowLastColumn="0"/>
+        </w:trPr>
+        <w:tc>
+          <w:tcPr>
+            <w:cnfStyle w:val="001000000000" w:firstRow="0" w:lastRow="0" w:firstColumn="1" w:lastColumn="0" w:oddVBand="0" w:evenVBand="0" w:oddHBand="0" w:evenHBand="0" w:firstRowFirstColumn="0" w:firstRowLastColumn="0" w:lastRowFirstColumn="0" w:lastRowLastColumn="0"/>
+            <w:tcW w:w="4508" w:type="dxa"/>
+          </w:tcPr>
+          <w:p>
+            <w:pPr>
+              <w:rPr>
+                <w:b w:val="0"/>
+                <w:bCs w:val="0"/>
+              </w:rPr>
+            </w:pPr>
+            <w:r>
+              <w:rPr>
+                <w:b w:val="0"/>
+                <w:bCs w:val="0"/>
+              </w:rPr>
+              <w:t>SPRING_PROFILES_ACTIVE</w:t>
+            </w:r>
+          </w:p>
+        </w:tc>
+        <w:tc>
+          <w:tcPr>
+            <w:tcW w:w="4508" w:type="dxa"/>
+          </w:tcPr>
+          <w:p>
+            <w:pPr>
+              <w:cnfStyle w:val="000000100000" w:firstRow="0" w:lastRow="0" w:firstColumn="0" w:lastColumn="0" w:oddVBand="0" w:evenVBand="0" w:oddHBand="1" w:evenHBand="0" w:firstRowFirstColumn="0" w:firstRowLastColumn="0" w:lastRowFirstColumn="0" w:lastRowLastColumn="0"/>
+            </w:pPr>
+            <w:r>
+              <w:t>prod</w:t>
             </w:r>
           </w:p>
         </w:tc>
@@ -281,6 +1018,14 @@
         <w:t>:</w:t>
       </w:r>
     </w:p>
+    <w:p>
+      <w:pPr>
+        <w:pStyle w:val="Heading2"/>
+      </w:pPr>
+      <w:r>
+        <w:t>Dev</w:t>
+      </w:r>
+    </w:p>
     <w:tbl>
       <w:tblPr>
         <w:tblStyle w:val="PlainTable1"/>
@@ -407,6 +1152,382 @@
             <w:proofErr w:type="spellEnd"/>
             <w:r>
               <w:t>"</w:t>
+            </w:r>
+          </w:p>
+        </w:tc>
+      </w:tr>
+    </w:tbl>
+    <w:p/>
+    <w:p>
+      <w:pPr>
+        <w:pStyle w:val="Heading2"/>
+      </w:pPr>
+      <w:r>
+        <w:t>Test</w:t>
+      </w:r>
+    </w:p>
+    <w:tbl>
+      <w:tblPr>
+        <w:tblStyle w:val="PlainTable1"/>
+        <w:tblW w:w="0" w:type="auto"/>
+        <w:tblLook w:val="04A0" w:firstRow="1" w:lastRow="0" w:firstColumn="1" w:lastColumn="0" w:noHBand="0" w:noVBand="1"/>
+      </w:tblPr>
+      <w:tblGrid>
+        <w:gridCol w:w="4508"/>
+        <w:gridCol w:w="4508"/>
+      </w:tblGrid>
+      <w:tr>
+        <w:trPr>
+          <w:cnfStyle w:val="100000000000" w:firstRow="1" w:lastRow="0" w:firstColumn="0" w:lastColumn="0" w:oddVBand="0" w:evenVBand="0" w:oddHBand="0" w:evenHBand="0" w:firstRowFirstColumn="0" w:firstRowLastColumn="0" w:lastRowFirstColumn="0" w:lastRowLastColumn="0"/>
+        </w:trPr>
+        <w:tc>
+          <w:tcPr>
+            <w:cnfStyle w:val="001000000000" w:firstRow="0" w:lastRow="0" w:firstColumn="1" w:lastColumn="0" w:oddVBand="0" w:evenVBand="0" w:oddHBand="0" w:evenHBand="0" w:firstRowFirstColumn="0" w:firstRowLastColumn="0" w:lastRowFirstColumn="0" w:lastRowLastColumn="0"/>
+            <w:tcW w:w="4508" w:type="dxa"/>
+          </w:tcPr>
+          <w:p>
+            <w:r>
+              <w:t>Variable</w:t>
+            </w:r>
+          </w:p>
+        </w:tc>
+        <w:tc>
+          <w:tcPr>
+            <w:tcW w:w="4508" w:type="dxa"/>
+          </w:tcPr>
+          <w:p>
+            <w:pPr>
+              <w:cnfStyle w:val="100000000000" w:firstRow="1" w:lastRow="0" w:firstColumn="0" w:lastColumn="0" w:oddVBand="0" w:evenVBand="0" w:oddHBand="0" w:evenHBand="0" w:firstRowFirstColumn="0" w:firstRowLastColumn="0" w:lastRowFirstColumn="0" w:lastRowLastColumn="0"/>
+            </w:pPr>
+            <w:r>
+              <w:t>Value</w:t>
+            </w:r>
+          </w:p>
+        </w:tc>
+      </w:tr>
+      <w:tr>
+        <w:trPr>
+          <w:cnfStyle w:val="000000100000" w:firstRow="0" w:lastRow="0" w:firstColumn="0" w:lastColumn="0" w:oddVBand="0" w:evenVBand="0" w:oddHBand="1" w:evenHBand="0" w:firstRowFirstColumn="0" w:firstRowLastColumn="0" w:lastRowFirstColumn="0" w:lastRowLastColumn="0"/>
+        </w:trPr>
+        <w:tc>
+          <w:tcPr>
+            <w:cnfStyle w:val="001000000000" w:firstRow="0" w:lastRow="0" w:firstColumn="1" w:lastColumn="0" w:oddVBand="0" w:evenVBand="0" w:oddHBand="0" w:evenHBand="0" w:firstRowFirstColumn="0" w:firstRowLastColumn="0" w:lastRowFirstColumn="0" w:lastRowLastColumn="0"/>
+            <w:tcW w:w="4508" w:type="dxa"/>
+          </w:tcPr>
+          <w:p>
+            <w:pPr>
+              <w:rPr>
+                <w:b w:val="0"/>
+                <w:bCs w:val="0"/>
+              </w:rPr>
+            </w:pPr>
+            <w:r>
+              <w:rPr>
+                <w:b w:val="0"/>
+                <w:bCs w:val="0"/>
+              </w:rPr>
+              <w:t>PORT</w:t>
+            </w:r>
+          </w:p>
+        </w:tc>
+        <w:tc>
+          <w:tcPr>
+            <w:tcW w:w="4508" w:type="dxa"/>
+          </w:tcPr>
+          <w:p>
+            <w:pPr>
+              <w:cnfStyle w:val="000000100000" w:firstRow="0" w:lastRow="0" w:firstColumn="0" w:lastColumn="0" w:oddVBand="0" w:evenVBand="0" w:oddHBand="1" w:evenHBand="0" w:firstRowFirstColumn="0" w:firstRowLastColumn="0" w:lastRowFirstColumn="0" w:lastRowLastColumn="0"/>
+            </w:pPr>
+            <w:r>
+              <w:t>3005</w:t>
+            </w:r>
+          </w:p>
+        </w:tc>
+      </w:tr>
+      <w:tr>
+        <w:tc>
+          <w:tcPr>
+            <w:cnfStyle w:val="001000000000" w:firstRow="0" w:lastRow="0" w:firstColumn="1" w:lastColumn="0" w:oddVBand="0" w:evenVBand="0" w:oddHBand="0" w:evenHBand="0" w:firstRowFirstColumn="0" w:firstRowLastColumn="0" w:lastRowFirstColumn="0" w:lastRowLastColumn="0"/>
+            <w:tcW w:w="4508" w:type="dxa"/>
+          </w:tcPr>
+          <w:p>
+            <w:pPr>
+              <w:rPr>
+                <w:b w:val="0"/>
+                <w:bCs w:val="0"/>
+              </w:rPr>
+            </w:pPr>
+            <w:r>
+              <w:rPr>
+                <w:b w:val="0"/>
+                <w:bCs w:val="0"/>
+              </w:rPr>
+              <w:t>REACT_APP_API</w:t>
+            </w:r>
+          </w:p>
+        </w:tc>
+        <w:tc>
+          <w:tcPr>
+            <w:tcW w:w="4508" w:type="dxa"/>
+          </w:tcPr>
+          <w:p>
+            <w:pPr>
+              <w:cnfStyle w:val="000000000000" w:firstRow="0" w:lastRow="0" w:firstColumn="0" w:lastColumn="0" w:oddVBand="0" w:evenVBand="0" w:oddHBand="0" w:evenHBand="0" w:firstRowFirstColumn="0" w:firstRowLastColumn="0" w:lastRowFirstColumn="0" w:lastRowLastColumn="0"/>
+            </w:pPr>
+            <w:r>
+              <w:t>https://techtrendzapi-fjy1bczh.b4a.run/</w:t>
+            </w:r>
+          </w:p>
+        </w:tc>
+      </w:tr>
+    </w:tbl>
+    <w:p>
+      <w:pPr>
+        <w:pStyle w:val="Heading2"/>
+      </w:pPr>
+    </w:p>
+    <w:p>
+      <w:pPr>
+        <w:pStyle w:val="Heading2"/>
+      </w:pPr>
+      <w:r>
+        <w:t>Staging</w:t>
+      </w:r>
+    </w:p>
+    <w:tbl>
+      <w:tblPr>
+        <w:tblStyle w:val="PlainTable1"/>
+        <w:tblW w:w="0" w:type="auto"/>
+        <w:tblLook w:val="04A0" w:firstRow="1" w:lastRow="0" w:firstColumn="1" w:lastColumn="0" w:noHBand="0" w:noVBand="1"/>
+      </w:tblPr>
+      <w:tblGrid>
+        <w:gridCol w:w="4508"/>
+        <w:gridCol w:w="4508"/>
+      </w:tblGrid>
+      <w:tr>
+        <w:trPr>
+          <w:cnfStyle w:val="100000000000" w:firstRow="1" w:lastRow="0" w:firstColumn="0" w:lastColumn="0" w:oddVBand="0" w:evenVBand="0" w:oddHBand="0" w:evenHBand="0" w:firstRowFirstColumn="0" w:firstRowLastColumn="0" w:lastRowFirstColumn="0" w:lastRowLastColumn="0"/>
+        </w:trPr>
+        <w:tc>
+          <w:tcPr>
+            <w:cnfStyle w:val="001000000000" w:firstRow="0" w:lastRow="0" w:firstColumn="1" w:lastColumn="0" w:oddVBand="0" w:evenVBand="0" w:oddHBand="0" w:evenHBand="0" w:firstRowFirstColumn="0" w:firstRowLastColumn="0" w:lastRowFirstColumn="0" w:lastRowLastColumn="0"/>
+            <w:tcW w:w="4508" w:type="dxa"/>
+          </w:tcPr>
+          <w:p>
+            <w:r>
+              <w:t>Variable</w:t>
+            </w:r>
+          </w:p>
+        </w:tc>
+        <w:tc>
+          <w:tcPr>
+            <w:tcW w:w="4508" w:type="dxa"/>
+          </w:tcPr>
+          <w:p>
+            <w:pPr>
+              <w:cnfStyle w:val="100000000000" w:firstRow="1" w:lastRow="0" w:firstColumn="0" w:lastColumn="0" w:oddVBand="0" w:evenVBand="0" w:oddHBand="0" w:evenHBand="0" w:firstRowFirstColumn="0" w:firstRowLastColumn="0" w:lastRowFirstColumn="0" w:lastRowLastColumn="0"/>
+            </w:pPr>
+            <w:r>
+              <w:t>Value</w:t>
+            </w:r>
+          </w:p>
+        </w:tc>
+      </w:tr>
+      <w:tr>
+        <w:trPr>
+          <w:cnfStyle w:val="000000100000" w:firstRow="0" w:lastRow="0" w:firstColumn="0" w:lastColumn="0" w:oddVBand="0" w:evenVBand="0" w:oddHBand="1" w:evenHBand="0" w:firstRowFirstColumn="0" w:firstRowLastColumn="0" w:lastRowFirstColumn="0" w:lastRowLastColumn="0"/>
+        </w:trPr>
+        <w:tc>
+          <w:tcPr>
+            <w:cnfStyle w:val="001000000000" w:firstRow="0" w:lastRow="0" w:firstColumn="1" w:lastColumn="0" w:oddVBand="0" w:evenVBand="0" w:oddHBand="0" w:evenHBand="0" w:firstRowFirstColumn="0" w:firstRowLastColumn="0" w:lastRowFirstColumn="0" w:lastRowLastColumn="0"/>
+            <w:tcW w:w="4508" w:type="dxa"/>
+          </w:tcPr>
+          <w:p>
+            <w:pPr>
+              <w:rPr>
+                <w:b w:val="0"/>
+                <w:bCs w:val="0"/>
+              </w:rPr>
+            </w:pPr>
+            <w:r>
+              <w:rPr>
+                <w:b w:val="0"/>
+                <w:bCs w:val="0"/>
+              </w:rPr>
+              <w:t>PORT</w:t>
+            </w:r>
+          </w:p>
+        </w:tc>
+        <w:tc>
+          <w:tcPr>
+            <w:tcW w:w="4508" w:type="dxa"/>
+          </w:tcPr>
+          <w:p>
+            <w:pPr>
+              <w:cnfStyle w:val="000000100000" w:firstRow="0" w:lastRow="0" w:firstColumn="0" w:lastColumn="0" w:oddVBand="0" w:evenVBand="0" w:oddHBand="1" w:evenHBand="0" w:firstRowFirstColumn="0" w:firstRowLastColumn="0" w:lastRowFirstColumn="0" w:lastRowLastColumn="0"/>
+            </w:pPr>
+            <w:r>
+              <w:t>3005</w:t>
+            </w:r>
+          </w:p>
+        </w:tc>
+      </w:tr>
+      <w:tr>
+        <w:tc>
+          <w:tcPr>
+            <w:cnfStyle w:val="001000000000" w:firstRow="0" w:lastRow="0" w:firstColumn="1" w:lastColumn="0" w:oddVBand="0" w:evenVBand="0" w:oddHBand="0" w:evenHBand="0" w:firstRowFirstColumn="0" w:firstRowLastColumn="0" w:lastRowFirstColumn="0" w:lastRowLastColumn="0"/>
+            <w:tcW w:w="4508" w:type="dxa"/>
+          </w:tcPr>
+          <w:p>
+            <w:pPr>
+              <w:rPr>
+                <w:b w:val="0"/>
+                <w:bCs w:val="0"/>
+              </w:rPr>
+            </w:pPr>
+            <w:r>
+              <w:rPr>
+                <w:b w:val="0"/>
+                <w:bCs w:val="0"/>
+              </w:rPr>
+              <w:t>REACT_APP_API</w:t>
+            </w:r>
+          </w:p>
+        </w:tc>
+        <w:tc>
+          <w:tcPr>
+            <w:tcW w:w="4508" w:type="dxa"/>
+          </w:tcPr>
+          <w:p>
+            <w:pPr>
+              <w:cnfStyle w:val="000000000000" w:firstRow="0" w:lastRow="0" w:firstColumn="0" w:lastColumn="0" w:oddVBand="0" w:evenVBand="0" w:oddHBand="0" w:evenHBand="0" w:firstRowFirstColumn="0" w:firstRowLastColumn="0" w:lastRowFirstColumn="0" w:lastRowLastColumn="0"/>
+            </w:pPr>
+            <w:r>
+              <w:t>https://techtrendzapi-fjy1bczh.b4a.run/</w:t>
+            </w:r>
+          </w:p>
+        </w:tc>
+      </w:tr>
+    </w:tbl>
+    <w:p/>
+    <w:p>
+      <w:pPr>
+        <w:pStyle w:val="Heading2"/>
+      </w:pPr>
+      <w:r>
+        <w:t>Prod</w:t>
+      </w:r>
+    </w:p>
+    <w:tbl>
+      <w:tblPr>
+        <w:tblStyle w:val="PlainTable1"/>
+        <w:tblW w:w="0" w:type="auto"/>
+        <w:tblLook w:val="04A0" w:firstRow="1" w:lastRow="0" w:firstColumn="1" w:lastColumn="0" w:noHBand="0" w:noVBand="1"/>
+      </w:tblPr>
+      <w:tblGrid>
+        <w:gridCol w:w="4508"/>
+        <w:gridCol w:w="4508"/>
+      </w:tblGrid>
+      <w:tr>
+        <w:trPr>
+          <w:cnfStyle w:val="100000000000" w:firstRow="1" w:lastRow="0" w:firstColumn="0" w:lastColumn="0" w:oddVBand="0" w:evenVBand="0" w:oddHBand="0" w:evenHBand="0" w:firstRowFirstColumn="0" w:firstRowLastColumn="0" w:lastRowFirstColumn="0" w:lastRowLastColumn="0"/>
+        </w:trPr>
+        <w:tc>
+          <w:tcPr>
+            <w:cnfStyle w:val="001000000000" w:firstRow="0" w:lastRow="0" w:firstColumn="1" w:lastColumn="0" w:oddVBand="0" w:evenVBand="0" w:oddHBand="0" w:evenHBand="0" w:firstRowFirstColumn="0" w:firstRowLastColumn="0" w:lastRowFirstColumn="0" w:lastRowLastColumn="0"/>
+            <w:tcW w:w="4508" w:type="dxa"/>
+          </w:tcPr>
+          <w:p>
+            <w:r>
+              <w:t>Variable</w:t>
+            </w:r>
+          </w:p>
+        </w:tc>
+        <w:tc>
+          <w:tcPr>
+            <w:tcW w:w="4508" w:type="dxa"/>
+          </w:tcPr>
+          <w:p>
+            <w:pPr>
+              <w:cnfStyle w:val="100000000000" w:firstRow="1" w:lastRow="0" w:firstColumn="0" w:lastColumn="0" w:oddVBand="0" w:evenVBand="0" w:oddHBand="0" w:evenHBand="0" w:firstRowFirstColumn="0" w:firstRowLastColumn="0" w:lastRowFirstColumn="0" w:lastRowLastColumn="0"/>
+            </w:pPr>
+            <w:r>
+              <w:t>Value</w:t>
+            </w:r>
+          </w:p>
+        </w:tc>
+      </w:tr>
+      <w:tr>
+        <w:trPr>
+          <w:cnfStyle w:val="000000100000" w:firstRow="0" w:lastRow="0" w:firstColumn="0" w:lastColumn="0" w:oddVBand="0" w:evenVBand="0" w:oddHBand="1" w:evenHBand="0" w:firstRowFirstColumn="0" w:firstRowLastColumn="0" w:lastRowFirstColumn="0" w:lastRowLastColumn="0"/>
+        </w:trPr>
+        <w:tc>
+          <w:tcPr>
+            <w:cnfStyle w:val="001000000000" w:firstRow="0" w:lastRow="0" w:firstColumn="1" w:lastColumn="0" w:oddVBand="0" w:evenVBand="0" w:oddHBand="0" w:evenHBand="0" w:firstRowFirstColumn="0" w:firstRowLastColumn="0" w:lastRowFirstColumn="0" w:lastRowLastColumn="0"/>
+            <w:tcW w:w="4508" w:type="dxa"/>
+          </w:tcPr>
+          <w:p>
+            <w:pPr>
+              <w:rPr>
+                <w:b w:val="0"/>
+                <w:bCs w:val="0"/>
+              </w:rPr>
+            </w:pPr>
+            <w:r>
+              <w:rPr>
+                <w:b w:val="0"/>
+                <w:bCs w:val="0"/>
+              </w:rPr>
+              <w:t>PORT</w:t>
+            </w:r>
+          </w:p>
+        </w:tc>
+        <w:tc>
+          <w:tcPr>
+            <w:tcW w:w="4508" w:type="dxa"/>
+          </w:tcPr>
+          <w:p>
+            <w:pPr>
+              <w:cnfStyle w:val="000000100000" w:firstRow="0" w:lastRow="0" w:firstColumn="0" w:lastColumn="0" w:oddVBand="0" w:evenVBand="0" w:oddHBand="1" w:evenHBand="0" w:firstRowFirstColumn="0" w:firstRowLastColumn="0" w:lastRowFirstColumn="0" w:lastRowLastColumn="0"/>
+            </w:pPr>
+            <w:r>
+              <w:t>3005</w:t>
+            </w:r>
+          </w:p>
+        </w:tc>
+      </w:tr>
+      <w:tr>
+        <w:tc>
+          <w:tcPr>
+            <w:cnfStyle w:val="001000000000" w:firstRow="0" w:lastRow="0" w:firstColumn="1" w:lastColumn="0" w:oddVBand="0" w:evenVBand="0" w:oddHBand="0" w:evenHBand="0" w:firstRowFirstColumn="0" w:firstRowLastColumn="0" w:lastRowFirstColumn="0" w:lastRowLastColumn="0"/>
+            <w:tcW w:w="4508" w:type="dxa"/>
+          </w:tcPr>
+          <w:p>
+            <w:pPr>
+              <w:rPr>
+                <w:b w:val="0"/>
+                <w:bCs w:val="0"/>
+              </w:rPr>
+            </w:pPr>
+            <w:r>
+              <w:rPr>
+                <w:b w:val="0"/>
+                <w:bCs w:val="0"/>
+              </w:rPr>
+              <w:t>REACT_APP_API</w:t>
+            </w:r>
+          </w:p>
+        </w:tc>
+        <w:tc>
+          <w:tcPr>
+            <w:tcW w:w="4508" w:type="dxa"/>
+          </w:tcPr>
+          <w:p>
+            <w:pPr>
+              <w:cnfStyle w:val="000000000000" w:firstRow="0" w:lastRow="0" w:firstColumn="0" w:lastColumn="0" w:oddVBand="0" w:evenVBand="0" w:oddHBand="0" w:evenHBand="0" w:firstRowFirstColumn="0" w:firstRowLastColumn="0" w:lastRowFirstColumn="0" w:lastRowLastColumn="0"/>
+            </w:pPr>
+            <w:r>
+              <w:t>https://techtrendzapi-fjy1bczh.b4a.run/</w:t>
             </w:r>
           </w:p>
         </w:tc>
@@ -944,7 +2065,7 @@
   <w:style w:type="paragraph" w:default="1" w:styleId="Normal">
     <w:name w:val="Normal"/>
     <w:qFormat/>
-    <w:rsid w:val="00E01952"/>
+    <w:rsid w:val="00D373DD"/>
   </w:style>
   <w:style w:type="paragraph" w:styleId="Heading1">
     <w:name w:val="heading 1"/>

</xml_diff>